<commit_message>
Task 4 submission ready
</commit_message>
<xml_diff>
--- a/doc/Report.docx
+++ b/doc/Report.docx
@@ -48,8 +48,20 @@
           <w:szCs w:val="21"/>
           <w:lang w:eastAsia="en-NZ"/>
         </w:rPr>
-        <w:t>(file.+</w:t>
-      </w:r>
+        <w:t>(</w:t>
+      </w:r>
+      <w:proofErr w:type="gramStart"/>
+      <w:r>
+        <w:rPr>
+          <w:rFonts w:ascii="Consolas" w:eastAsia="Times New Roman" w:hAnsi="Consolas" w:cs="Times New Roman"/>
+          <w:color w:val="CE9178"/>
+          <w:sz w:val="21"/>
+          <w:szCs w:val="21"/>
+          <w:lang w:eastAsia="en-NZ"/>
+        </w:rPr>
+        <w:t>file.+</w:t>
+      </w:r>
+      <w:proofErr w:type="gramEnd"/>
       <w:r>
         <w:rPr>
           <w:rFonts w:ascii="Consolas" w:eastAsia="Times New Roman" w:hAnsi="Consolas" w:cs="Times New Roman"/>
@@ -80,33 +92,12 @@
       </w:r>
     </w:p>
     <w:p>
-      <w:pPr>
-        <w:pStyle w:val="Heading1"/>
-      </w:pPr>
-      <w:r>
-        <w:t>Q3:</w:t>
-      </w:r>
-    </w:p>
-    <w:p>
-      <w:r>
-        <w:t>One or more “ab” then any number of “c”</w:t>
-      </w:r>
-    </w:p>
-    <w:p>
-      <w:pPr>
-        <w:pStyle w:val="Heading1"/>
-      </w:pPr>
-      <w:r>
-        <w:t>Q4:</w:t>
-      </w:r>
-    </w:p>
-    <w:p>
       <w:r>
         <w:drawing>
-          <wp:inline distT="0" distB="0" distL="0" distR="0" wp14:anchorId="7ABCB647" wp14:editId="4F689302">
-            <wp:extent cx="2434442" cy="3134515"/>
-            <wp:effectExtent l="0" t="0" r="4445" b="8890"/>
-            <wp:docPr id="1" name="Picture 1"/>
+          <wp:inline distT="0" distB="0" distL="0" distR="0" wp14:anchorId="2949D40D" wp14:editId="27A11A44">
+            <wp:extent cx="1514475" cy="2826269"/>
+            <wp:effectExtent l="0" t="0" r="0" b="0"/>
+            <wp:docPr id="4" name="Picture 4"/>
             <wp:cNvGraphicFramePr>
               <a:graphicFrameLocks xmlns:a="http://schemas.openxmlformats.org/drawingml/2006/main" noChangeAspect="1"/>
             </wp:cNvGraphicFramePr>
@@ -126,7 +117,7 @@
                   <pic:spPr>
                     <a:xfrm>
                       <a:off x="0" y="0"/>
-                      <a:ext cx="2469223" cy="3179298"/>
+                      <a:ext cx="1526744" cy="2849164"/>
                     </a:xfrm>
                     <a:prstGeom prst="rect">
                       <a:avLst/>
@@ -144,16 +135,29 @@
         <w:pStyle w:val="Heading1"/>
       </w:pPr>
       <w:r>
-        <w:t>Q5:</w:t>
+        <w:t>Q3:</w:t>
+      </w:r>
+    </w:p>
+    <w:p>
+      <w:r>
+        <w:t>One or more “ab” then any number of “c”</w:t>
+      </w:r>
+    </w:p>
+    <w:p>
+      <w:pPr>
+        <w:pStyle w:val="Heading1"/>
+      </w:pPr>
+      <w:r>
+        <w:t>Q4:</w:t>
       </w:r>
     </w:p>
     <w:p>
       <w:r>
         <w:drawing>
-          <wp:inline distT="0" distB="0" distL="0" distR="0" wp14:anchorId="0858645E" wp14:editId="26437A80">
-            <wp:extent cx="3924300" cy="2898226"/>
-            <wp:effectExtent l="0" t="0" r="0" b="0"/>
-            <wp:docPr id="2" name="Picture 2"/>
+          <wp:inline distT="0" distB="0" distL="0" distR="0" wp14:anchorId="7ABCB647" wp14:editId="4F689302">
+            <wp:extent cx="2434442" cy="3134515"/>
+            <wp:effectExtent l="0" t="0" r="4445" b="8890"/>
+            <wp:docPr id="1" name="Picture 1"/>
             <wp:cNvGraphicFramePr>
               <a:graphicFrameLocks xmlns:a="http://schemas.openxmlformats.org/drawingml/2006/main" noChangeAspect="1"/>
             </wp:cNvGraphicFramePr>
@@ -173,6 +177,54 @@
                   <pic:spPr>
                     <a:xfrm>
                       <a:off x="0" y="0"/>
+                      <a:ext cx="2469223" cy="3179298"/>
+                    </a:xfrm>
+                    <a:prstGeom prst="rect">
+                      <a:avLst/>
+                    </a:prstGeom>
+                  </pic:spPr>
+                </pic:pic>
+              </a:graphicData>
+            </a:graphic>
+          </wp:inline>
+        </w:drawing>
+      </w:r>
+    </w:p>
+    <w:p>
+      <w:pPr>
+        <w:pStyle w:val="Heading1"/>
+      </w:pPr>
+      <w:r>
+        <w:lastRenderedPageBreak/>
+        <w:t>Q5:</w:t>
+      </w:r>
+    </w:p>
+    <w:p>
+      <w:r>
+        <w:drawing>
+          <wp:inline distT="0" distB="0" distL="0" distR="0" wp14:anchorId="0858645E" wp14:editId="26437A80">
+            <wp:extent cx="3924300" cy="2898226"/>
+            <wp:effectExtent l="0" t="0" r="0" b="0"/>
+            <wp:docPr id="2" name="Picture 2"/>
+            <wp:cNvGraphicFramePr>
+              <a:graphicFrameLocks xmlns:a="http://schemas.openxmlformats.org/drawingml/2006/main" noChangeAspect="1"/>
+            </wp:cNvGraphicFramePr>
+            <a:graphic xmlns:a="http://schemas.openxmlformats.org/drawingml/2006/main">
+              <a:graphicData uri="http://schemas.openxmlformats.org/drawingml/2006/picture">
+                <pic:pic xmlns:pic="http://schemas.openxmlformats.org/drawingml/2006/picture">
+                  <pic:nvPicPr>
+                    <pic:cNvPr id="1" name=""/>
+                    <pic:cNvPicPr/>
+                  </pic:nvPicPr>
+                  <pic:blipFill>
+                    <a:blip r:embed="rId8"/>
+                    <a:stretch>
+                      <a:fillRect/>
+                    </a:stretch>
+                  </pic:blipFill>
+                  <pic:spPr>
+                    <a:xfrm>
+                      <a:off x="0" y="0"/>
                       <a:ext cx="3951976" cy="2918666"/>
                     </a:xfrm>
                     <a:prstGeom prst="rect">
@@ -191,7 +243,6 @@
         <w:pStyle w:val="Heading1"/>
       </w:pPr>
       <w:r>
-        <w:lastRenderedPageBreak/>
         <w:t>Q6:</w:t>
       </w:r>
     </w:p>
@@ -209,31 +260,107 @@
       </w:r>
     </w:p>
     <w:p>
-      <w:r>
-        <w:t>NAMEOF ::= [A-Z][a-z]+</w:t>
+      <w:proofErr w:type="gramStart"/>
+      <w:r>
+        <w:t>NAMEOF ::=</w:t>
+      </w:r>
+      <w:proofErr w:type="gramEnd"/>
+      <w:r>
+        <w:t xml:space="preserve"> [A-Z][a-z]+</w:t>
+      </w:r>
+    </w:p>
+    <w:p>
+      <w:pPr>
+        <w:pStyle w:val="Heading1"/>
+      </w:pPr>
+      <w:r>
+        <w:t>Q8:</w:t>
+      </w:r>
+    </w:p>
+    <w:p>
+      <w:proofErr w:type="gramStart"/>
+      <w:r>
+        <w:t>T ::=</w:t>
+      </w:r>
+      <w:proofErr w:type="gramEnd"/>
+      <w:r>
+        <w:t xml:space="preserve"> NAMEOF | T EXPR | “(</w:t>
+      </w:r>
+      <w:proofErr w:type="spellStart"/>
+      <w:r>
+        <w:t>ie</w:t>
+      </w:r>
+      <w:proofErr w:type="spellEnd"/>
+      <w:r>
+        <w:t>.” T “)”</w:t>
+      </w:r>
+    </w:p>
+    <w:p>
+      <w:proofErr w:type="gramStart"/>
+      <w:r>
+        <w:t>NAMEOF :</w:t>
+      </w:r>
+      <w:proofErr w:type="gramEnd"/>
+      <w:r>
+        <w:t>: = [A-Z][a-z]+</w:t>
+      </w:r>
+    </w:p>
+    <w:p>
+      <w:proofErr w:type="gramStart"/>
+      <w:r>
+        <w:t>EXPR ::=</w:t>
+      </w:r>
+      <w:proofErr w:type="gramEnd"/>
+      <w:r>
+        <w:t xml:space="preserve"> “with” T | “without” T</w:t>
+      </w:r>
+    </w:p>
+    <w:p>
+      <w:pPr>
+        <w:pStyle w:val="Heading1"/>
+      </w:pPr>
+      <w:r>
+        <w:t>Q9:</w:t>
+      </w:r>
+      <w:r>
+        <w:t xml:space="preserve"> </w:t>
+      </w:r>
+    </w:p>
+    <w:p>
+      <w:proofErr w:type="gramStart"/>
+      <w:r>
+        <w:t>LIST ::=</w:t>
+      </w:r>
+      <w:proofErr w:type="gramEnd"/>
+      <w:r>
+        <w:t xml:space="preserve"> NUM EXPR</w:t>
+      </w:r>
+    </w:p>
+    <w:p>
+      <w:proofErr w:type="gramStart"/>
+      <w:r>
+        <w:t>NUM ::=</w:t>
+      </w:r>
+      <w:proofErr w:type="gramEnd"/>
+      <w:r>
+        <w:t xml:space="preserve"> [0-9]+</w:t>
+      </w:r>
+    </w:p>
+    <w:p>
+      <w:proofErr w:type="gramStart"/>
+      <w:r>
+        <w:t>EXPR ::=</w:t>
+      </w:r>
+      <w:proofErr w:type="gramEnd"/>
+      <w:r>
+        <w:t xml:space="preserve"> “” | “,” LIST</w:t>
       </w:r>
       <w:bookmarkStart w:id="0" w:name="_GoBack"/>
       <w:bookmarkEnd w:id="0"/>
     </w:p>
-    <w:p>
-      <w:pPr>
-        <w:pStyle w:val="Heading1"/>
-      </w:pPr>
-      <w:r>
-        <w:t>Q8:</w:t>
-      </w:r>
-    </w:p>
-    <w:p>
-      <w:pPr>
-        <w:pStyle w:val="Heading1"/>
-      </w:pPr>
-      <w:r>
-        <w:t>Q9:</w:t>
-      </w:r>
-    </w:p>
     <w:sectPr>
-      <w:headerReference w:type="default" r:id="rId8"/>
-      <w:footerReference w:type="default" r:id="rId9"/>
+      <w:headerReference w:type="default" r:id="rId9"/>
+      <w:footerReference w:type="default" r:id="rId10"/>
       <w:pgSz w:w="11906" w:h="16838"/>
       <w:pgMar w:top="1440" w:right="1440" w:bottom="1440" w:left="1440" w:header="708" w:footer="708" w:gutter="0"/>
       <w:cols w:space="708"/>
@@ -357,8 +484,13 @@
     </w:r>
     <w:r>
       <w:tab/>
-      <w:t>Matthew Corfiatis</w:t>
+      <w:t xml:space="preserve">Matthew </w:t>
     </w:r>
+    <w:proofErr w:type="spellStart"/>
+    <w:r>
+      <w:t>Corfiatis</w:t>
+    </w:r>
+    <w:proofErr w:type="spellEnd"/>
     <w:r>
       <w:tab/>
       <w:t>300447277</w:t>

</xml_diff>